<commit_message>
watched recommended presentations, took some notes
</commit_message>
<xml_diff>
--- a/session01/Notes-part1.docx
+++ b/session01/Notes-part1.docx
@@ -486,14 +486,7 @@
           <w:b/>
           <w:bCs/>
         </w:rPr>
-        <w:t xml:space="preserve">I </w:t>
-      </w:r>
-      <w:r>
-        <w:rPr>
-          <w:b/>
-          <w:bCs/>
-        </w:rPr>
-        <w:t xml:space="preserve">watched </w:t>
+        <w:t xml:space="preserve">I watched </w:t>
       </w:r>
       <w:r>
         <w:rPr>
@@ -1129,6 +1122,36 @@
         </w:rPr>
         <w:t>As Memory scales, it becomes unreliable, data from all of Facebook’s servers worldwide proves this.</w:t>
       </w:r>
+      <w:r>
+        <w:rPr>
+          <w:b/>
+          <w:bCs/>
+        </w:rPr>
+        <w:t xml:space="preserve"> Because as the density increase, cells get closer to each other, and also they get smaller, so </w:t>
+      </w:r>
+      <w:r>
+        <w:rPr>
+          <w:b/>
+          <w:bCs/>
+        </w:rPr>
+        <w:t xml:space="preserve">noise can </w:t>
+      </w:r>
+      <w:r>
+        <w:rPr>
+          <w:b/>
+          <w:bCs/>
+        </w:rPr>
+        <w:t>a</w:t>
+      </w:r>
+      <w:r>
+        <w:rPr>
+          <w:b/>
+          <w:bCs/>
+        </w:rPr>
+        <w:t>ffect them easily.</w:t>
+      </w:r>
+      <w:bookmarkStart w:id="0" w:name="_GoBack"/>
+      <w:bookmarkEnd w:id="0"/>
     </w:p>
     <w:p>
       <w:pPr>
@@ -1430,6 +1453,7 @@
         <w:jc w:val="both"/>
       </w:pPr>
       <w:r>
+        <w:lastRenderedPageBreak/>
         <w:t xml:space="preserve">Google researchers </w:t>
       </w:r>
       <w:r>
@@ -1466,7 +1490,6 @@
           <w:bCs/>
           <w:color w:val="FF0000"/>
         </w:rPr>
-        <w:lastRenderedPageBreak/>
         <w:t>RowHammer</w:t>
       </w:r>
       <w:r>
@@ -2352,8 +2375,6 @@
       <w:r>
         <w:t>Bottleneck is mapping, we can sequence very fast.</w:t>
       </w:r>
-      <w:bookmarkStart w:id="0" w:name="_GoBack"/>
-      <w:bookmarkEnd w:id="0"/>
     </w:p>
     <w:sectPr>
       <w:pgSz w:w="12240" w:h="15840"/>
@@ -4279,7 +4300,7 @@
 </file>
 
 <file path=customXml/itemProps1.xml><?xml version="1.0" encoding="utf-8"?>
-<ds:datastoreItem xmlns:ds="http://schemas.openxmlformats.org/officeDocument/2006/customXml" ds:itemID="{08B39218-9FE8-4FE9-B10B-D417E07CF417}">
+<ds:datastoreItem xmlns:ds="http://schemas.openxmlformats.org/officeDocument/2006/customXml" ds:itemID="{879E026F-88C2-4D78-807F-35E98F92392D}">
   <ds:schemaRefs>
     <ds:schemaRef ds:uri="http://schemas.openxmlformats.org/officeDocument/2006/bibliography"/>
   </ds:schemaRefs>

</xml_diff>